<commit_message>
Update Concluzii_Popularity_Prediction ( Romana ).docx
</commit_message>
<xml_diff>
--- a/documents/Results & Documentation for future work/Concluzii_Popularity_Prediction ( Romana ).docx
+++ b/documents/Results & Documentation for future work/Concluzii_Popularity_Prediction ( Romana ).docx
@@ -176,10 +176,17 @@
           <w:szCs w:val="26"/>
           <w:lang w:val="ro-RO"/>
         </w:rPr>
-        <w:t xml:space="preserve">Mai departe am putea alege o serie de persoane din cele care au share`uit mai departe postarile lui Donald Trump sa observam ce anume posteaza ei, ce anume apreciaza, ce anume urmaresc etc. Astfel putem creea o serie de profile psihologice si putem determina cat de mult ii afecteaza pe oamenii de „rand” astfel de persoane cum este Donald J Trump. Retele sociale pot fi vazute ca o serie de bule sociale, bule definite de orietari politice, genuri muzicale , sport, orietari religioase etc. De aici se poate extinde proiectul nostru spre analizarea acestor bule sociale si cum sunt ele influentate de cele care le conduc. </w:t>
-      </w:r>
-      <w:bookmarkStart w:id="0" w:name="_GoBack"/>
-      <w:bookmarkEnd w:id="0"/>
+        <w:t>Mai departe am putea alege o serie de persoane din cele care au share`uit mai departe postarile lui Donald Trump sa observam ce anume posteaza ei, ce anume apreciaza, ce anume urmaresc etc. Astfel putem creea o serie de profile psihologice si putem determina cat de mult ii afecteaza pe oamenii de „rand” astfel de persoane cum este Donald J Trump. Retele sociale pot fi vazute ca o serie de bule sociale, bule definite de orietari politice, genuri muzicale , sport, orietari religioase etc. De aici se poate extinde proiectul nostru spre analizarea acestor bule sociale si cum sunt ele influentate de</w:t>
+      </w:r>
+      <w:r>
+        <w:rPr>
+          <w:rFonts w:ascii="Times New Roman" w:hAnsi="Times New Roman" w:cs="Times New Roman"/>
+          <w:sz w:val="26"/>
+          <w:szCs w:val="26"/>
+          <w:lang w:val="ro-RO"/>
+        </w:rPr>
+        <w:t xml:space="preserve"> persoanele care le conduc.</w:t>
+      </w:r>
     </w:p>
     <w:p>
       <w:pPr>
@@ -191,6 +198,8 @@
           <w:lang w:val="ro-RO"/>
         </w:rPr>
       </w:pPr>
+      <w:bookmarkStart w:id="0" w:name="_GoBack"/>
+      <w:bookmarkEnd w:id="0"/>
       <w:r>
         <w:rPr>
           <w:rFonts w:ascii="Times New Roman" w:hAnsi="Times New Roman" w:cs="Times New Roman"/>

</xml_diff>